<commit_message>
upload last playtest report
</commit_message>
<xml_diff>
--- a/GUGUENGINE/Submission/poopoopipe_documents/testing/playtest/gam250_pregrading_playtest_report2_team99.docx
+++ b/GUGUENGINE/Submission/poopoopipe_documents/testing/playtest/gam250_pregrading_playtest_report2_team99.docx
@@ -1,6 +1,6 @@
 
 <file path=word/document.xml><?xml version="1.0" encoding="utf-8"?>
-<w:document xmlns:wpc="http://schemas.microsoft.com/office/word/2010/wordprocessingCanvas" xmlns:cx="http://schemas.microsoft.com/office/drawing/2014/chartex" xmlns:cx1="http://schemas.microsoft.com/office/drawing/2015/9/8/chartex" xmlns:cx2="http://schemas.microsoft.com/office/drawing/2015/10/21/chartex" xmlns:cx3="http://schemas.microsoft.com/office/drawing/2016/5/9/chartex" xmlns:cx4="http://schemas.microsoft.com/office/drawing/2016/5/10/chartex" xmlns:cx5="http://schemas.microsoft.com/office/drawing/2016/5/11/chartex" xmlns:cx6="http://schemas.microsoft.com/office/drawing/2016/5/12/chartex" xmlns:cx7="http://schemas.microsoft.com/office/drawing/2016/5/13/chartex" xmlns:cx8="http://schemas.microsoft.com/office/drawing/2016/5/14/chartex" xmlns:mc="http://schemas.openxmlformats.org/markup-compatibility/2006" xmlns:aink="http://schemas.microsoft.com/office/drawing/2016/ink" xmlns:am3d="http://schemas.microsoft.com/office/drawing/2017/model3d" xmlns:o="urn:schemas-microsoft-com:office:office" xmlns:r="http://schemas.openxmlformats.org/officeDocument/2006/relationships" xmlns:m="http://schemas.openxmlformats.org/officeDocument/2006/math" xmlns:v="urn:schemas-microsoft-com:vml" xmlns:wp14="http://schemas.microsoft.com/office/word/2010/wordprocessingDrawing" xmlns:wp="http://schemas.openxmlformats.org/drawingml/2006/wordprocessingDrawing" xmlns:w10="urn:schemas-microsoft-com:office:word" xmlns:w="http://schemas.openxmlformats.org/wordprocessingml/2006/main" xmlns:w14="http://schemas.microsoft.com/office/word/2010/wordml" xmlns:w15="http://schemas.microsoft.com/office/word/2012/wordml" xmlns:w16cid="http://schemas.microsoft.com/office/word/2016/wordml/cid" xmlns:w16se="http://schemas.microsoft.com/office/word/2015/wordml/symex" xmlns:wpg="http://schemas.microsoft.com/office/word/2010/wordprocessingGroup" xmlns:wpi="http://schemas.microsoft.com/office/word/2010/wordprocessingInk" xmlns:wne="http://schemas.microsoft.com/office/word/2006/wordml" xmlns:wps="http://schemas.microsoft.com/office/word/2010/wordprocessingShape" mc:Ignorable="w14 w15 w16se w16cid wp14">
+<w:document xmlns:wpc="http://schemas.microsoft.com/office/word/2010/wordprocessingCanvas" xmlns:cx="http://schemas.microsoft.com/office/drawing/2014/chartex" xmlns:cx1="http://schemas.microsoft.com/office/drawing/2015/9/8/chartex" xmlns:cx2="http://schemas.microsoft.com/office/drawing/2015/10/21/chartex" xmlns:cx3="http://schemas.microsoft.com/office/drawing/2016/5/9/chartex" xmlns:cx4="http://schemas.microsoft.com/office/drawing/2016/5/10/chartex" xmlns:cx5="http://schemas.microsoft.com/office/drawing/2016/5/11/chartex" xmlns:cx6="http://schemas.microsoft.com/office/drawing/2016/5/12/chartex" xmlns:cx7="http://schemas.microsoft.com/office/drawing/2016/5/13/chartex" xmlns:cx8="http://schemas.microsoft.com/office/drawing/2016/5/14/chartex" xmlns:mc="http://schemas.openxmlformats.org/markup-compatibility/2006" xmlns:aink="http://schemas.microsoft.com/office/drawing/2016/ink" xmlns:am3d="http://schemas.microsoft.com/office/drawing/2017/model3d" xmlns:o="urn:schemas-microsoft-com:office:office" xmlns:r="http://schemas.openxmlformats.org/officeDocument/2006/relationships" xmlns:m="http://schemas.openxmlformats.org/officeDocument/2006/math" xmlns:v="urn:schemas-microsoft-com:vml" xmlns:wp14="http://schemas.microsoft.com/office/word/2010/wordprocessingDrawing" xmlns:wp="http://schemas.openxmlformats.org/drawingml/2006/wordprocessingDrawing" xmlns:w10="urn:schemas-microsoft-com:office:word" xmlns:w="http://schemas.openxmlformats.org/wordprocessingml/2006/main" xmlns:w14="http://schemas.microsoft.com/office/word/2010/wordml" xmlns:w15="http://schemas.microsoft.com/office/word/2012/wordml" xmlns:w16cex="http://schemas.microsoft.com/office/word/2018/wordml/cex" xmlns:w16cid="http://schemas.microsoft.com/office/word/2016/wordml/cid" xmlns:w16="http://schemas.microsoft.com/office/word/2018/wordml" xmlns:w16se="http://schemas.microsoft.com/office/word/2015/wordml/symex" xmlns:wpg="http://schemas.microsoft.com/office/word/2010/wordprocessingGroup" xmlns:wpi="http://schemas.microsoft.com/office/word/2010/wordprocessingInk" xmlns:wne="http://schemas.microsoft.com/office/word/2006/wordml" xmlns:wps="http://schemas.microsoft.com/office/word/2010/wordprocessingShape" mc:Ignorable="w14 w15 w16se w16cid w16 w16cex wp14">
   <w:body>
     <w:p>
       <w:pPr>
@@ -51,7 +51,6 @@
           <w:szCs w:val="24"/>
         </w:rPr>
       </w:pPr>
-      <w:proofErr w:type="gramStart"/>
       <w:r>
         <w:rPr>
           <w:rFonts w:ascii="Calibri" w:eastAsia="Calibri" w:hAnsi="Calibri" w:cs="Calibri"/>
@@ -60,18 +59,7 @@
           <w:sz w:val="32"/>
           <w:szCs w:val="32"/>
         </w:rPr>
-        <w:t>Team :</w:t>
-      </w:r>
-      <w:proofErr w:type="gramEnd"/>
-      <w:r>
-        <w:rPr>
-          <w:rFonts w:ascii="Calibri" w:eastAsia="Calibri" w:hAnsi="Calibri" w:cs="Calibri"/>
-          <w:b/>
-          <w:color w:val="000000"/>
-          <w:sz w:val="32"/>
-          <w:szCs w:val="32"/>
-        </w:rPr>
-        <w:t xml:space="preserve"> </w:t>
+        <w:t xml:space="preserve">Team : </w:t>
       </w:r>
       <w:r>
         <w:rPr>
@@ -230,7 +218,6 @@
         <w:tab/>
         <w:t xml:space="preserve"> </w:t>
       </w:r>
-      <w:proofErr w:type="gramStart"/>
       <w:r>
         <w:rPr>
           <w:rFonts w:ascii="Calibri" w:eastAsia="Calibri" w:hAnsi="Calibri" w:cs="Calibri"/>
@@ -238,17 +225,7 @@
           <w:sz w:val="32"/>
           <w:szCs w:val="32"/>
         </w:rPr>
-        <w:t>Final(</w:t>
-      </w:r>
-      <w:proofErr w:type="gramEnd"/>
-      <w:r>
-        <w:rPr>
-          <w:rFonts w:ascii="Calibri" w:eastAsia="Calibri" w:hAnsi="Calibri" w:cs="Calibri"/>
-          <w:color w:val="000000"/>
-          <w:sz w:val="32"/>
-          <w:szCs w:val="32"/>
-        </w:rPr>
-        <w:t>v1.2)</w:t>
+        <w:t>Final(v1.2)</w:t>
       </w:r>
     </w:p>
     <w:p>
@@ -503,15 +480,7 @@
     <w:p>
       <w:r>
         <w:tab/>
-        <w:t xml:space="preserve">After the playtest, he gave feedbacks in conclusion which were pointed during and before the game. By his feedback, we found out the code which was used the ‘esc’ button got mixed each other which cause confusion. By this playtest and discovery, we right away fixed this problem. Moreover, about the sound mute of the option, we plan to fix them to make the only background sounds </w:t>
-      </w:r>
-      <w:proofErr w:type="gramStart"/>
-      <w:r>
-        <w:t>mute</w:t>
-      </w:r>
-      <w:proofErr w:type="gramEnd"/>
-      <w:r>
-        <w:t xml:space="preserve"> but the sound effects keep playing, therefore the player could realize he is ‘pushing’ the buttons.</w:t>
+        <w:t>After the playtest, he gave feedbacks in conclusion which were pointed during and before the game. By his feedback, we found out the code which was used the ‘esc’ button got mixed each other which cause confusion. By this playtest and discovery, we right away fixed this problem. Moreover, about the sound mute of the option, we plan to fix them to make the only background sounds mute but the sound effects keep playing, therefore the player could realize he is ‘pushing’ the buttons.</w:t>
       </w:r>
     </w:p>
     <w:p/>
@@ -668,6 +637,1245 @@
       <w:r>
         <w:lastRenderedPageBreak/>
         <w:t>we still had. First, the part he complimented was that he could see the effort we used to make this game, and detailed parts of polishing which showed we concentrated the functionality of the game. He also stated the artworks were magnificent. However, the problems he pointed out was that the small errors still existed, and if we fix those errors the game will be whole complete.</w:t>
+      </w:r>
+    </w:p>
+    <w:p>
+      <w:pPr>
+        <w:widowControl/>
+        <w:pBdr>
+          <w:top w:val="nil"/>
+          <w:left w:val="nil"/>
+          <w:bottom w:val="nil"/>
+          <w:right w:val="nil"/>
+          <w:between w:val="nil"/>
+        </w:pBdr>
+        <w:spacing w:before="240" w:after="120" w:line="240" w:lineRule="auto"/>
+        <w:jc w:val="left"/>
+        <w:rPr>
+          <w:rFonts w:asciiTheme="majorHAnsi" w:eastAsiaTheme="majorHAnsi" w:hAnsiTheme="majorHAnsi" w:cs="Calibri"/>
+          <w:b/>
+          <w:color w:val="000000"/>
+          <w:sz w:val="24"/>
+          <w:szCs w:val="24"/>
+          <w:u w:val="single"/>
+        </w:rPr>
+      </w:pPr>
+      <w:r>
+        <w:rPr>
+          <w:rFonts w:asciiTheme="majorHAnsi" w:eastAsiaTheme="majorHAnsi" w:hAnsiTheme="majorHAnsi" w:cs="Calibri" w:hint="eastAsia"/>
+          <w:b/>
+          <w:color w:val="000000"/>
+          <w:sz w:val="24"/>
+          <w:szCs w:val="24"/>
+          <w:u w:val="single"/>
+        </w:rPr>
+        <w:t>R</w:t>
+      </w:r>
+      <w:r>
+        <w:rPr>
+          <w:rFonts w:asciiTheme="majorHAnsi" w:eastAsiaTheme="majorHAnsi" w:hAnsiTheme="majorHAnsi" w:cs="Calibri"/>
+          <w:b/>
+          <w:color w:val="000000"/>
+          <w:sz w:val="24"/>
+          <w:szCs w:val="24"/>
+          <w:u w:val="single"/>
+        </w:rPr>
+        <w:t>esearch Playtest</w:t>
+      </w:r>
+    </w:p>
+    <w:p>
+      <w:pPr>
+        <w:pStyle w:val="a6"/>
+        <w:widowControl/>
+        <w:numPr>
+          <w:ilvl w:val="0"/>
+          <w:numId w:val="2"/>
+        </w:numPr>
+        <w:pBdr>
+          <w:top w:val="nil"/>
+          <w:left w:val="nil"/>
+          <w:bottom w:val="nil"/>
+          <w:right w:val="nil"/>
+          <w:between w:val="nil"/>
+        </w:pBdr>
+        <w:spacing w:before="240" w:after="120" w:line="240" w:lineRule="auto"/>
+        <w:ind w:leftChars="0"/>
+        <w:jc w:val="left"/>
+        <w:rPr>
+          <w:rFonts w:ascii="Arial" w:hAnsi="Arial" w:cs="Arial"/>
+          <w:color w:val="202124"/>
+          <w:spacing w:val="2"/>
+          <w:shd w:val="clear" w:color="auto" w:fill="FFFFFF"/>
+        </w:rPr>
+      </w:pPr>
+      <w:r>
+        <w:rPr>
+          <w:rFonts w:ascii="Arial" w:hAnsi="Arial" w:cs="Arial" w:hint="eastAsia"/>
+          <w:color w:val="202124"/>
+          <w:spacing w:val="2"/>
+          <w:shd w:val="clear" w:color="auto" w:fill="FFFFFF"/>
+        </w:rPr>
+        <w:t>C</w:t>
+      </w:r>
+      <w:r>
+        <w:rPr>
+          <w:rFonts w:ascii="Arial" w:hAnsi="Arial" w:cs="Arial"/>
+          <w:color w:val="202124"/>
+          <w:spacing w:val="2"/>
+          <w:shd w:val="clear" w:color="auto" w:fill="FFFFFF"/>
+        </w:rPr>
+        <w:t>hoose your status</w:t>
+      </w:r>
+    </w:p>
+    <w:p>
+      <w:pPr>
+        <w:pStyle w:val="a6"/>
+        <w:widowControl/>
+        <w:pBdr>
+          <w:top w:val="nil"/>
+          <w:left w:val="nil"/>
+          <w:bottom w:val="nil"/>
+          <w:right w:val="nil"/>
+          <w:between w:val="nil"/>
+        </w:pBdr>
+        <w:spacing w:before="240" w:after="120" w:line="240" w:lineRule="auto"/>
+        <w:ind w:leftChars="0" w:left="760"/>
+        <w:jc w:val="left"/>
+        <w:rPr>
+          <w:rFonts w:ascii="Arial" w:hAnsi="Arial" w:cs="Arial"/>
+          <w:color w:val="202124"/>
+          <w:spacing w:val="2"/>
+          <w:shd w:val="clear" w:color="auto" w:fill="FFFFFF"/>
+        </w:rPr>
+      </w:pPr>
+      <w:r>
+        <w:rPr>
+          <w:noProof/>
+        </w:rPr>
+        <w:drawing>
+          <wp:inline distT="0" distB="0" distL="0" distR="0" wp14:anchorId="5B927F8A" wp14:editId="1E33BB62">
+            <wp:extent cx="5629275" cy="2171700"/>
+            <wp:effectExtent l="0" t="0" r="9525" b="0"/>
+            <wp:docPr id="1" name="그림 1"/>
+            <wp:cNvGraphicFramePr>
+              <a:graphicFrameLocks xmlns:a="http://schemas.openxmlformats.org/drawingml/2006/main" noChangeAspect="1"/>
+            </wp:cNvGraphicFramePr>
+            <a:graphic xmlns:a="http://schemas.openxmlformats.org/drawingml/2006/main">
+              <a:graphicData uri="http://schemas.openxmlformats.org/drawingml/2006/picture">
+                <pic:pic xmlns:pic="http://schemas.openxmlformats.org/drawingml/2006/picture">
+                  <pic:nvPicPr>
+                    <pic:cNvPr id="1" name=""/>
+                    <pic:cNvPicPr/>
+                  </pic:nvPicPr>
+                  <pic:blipFill>
+                    <a:blip r:embed="rId7"/>
+                    <a:stretch>
+                      <a:fillRect/>
+                    </a:stretch>
+                  </pic:blipFill>
+                  <pic:spPr>
+                    <a:xfrm>
+                      <a:off x="0" y="0"/>
+                      <a:ext cx="5629275" cy="2171700"/>
+                    </a:xfrm>
+                    <a:prstGeom prst="rect">
+                      <a:avLst/>
+                    </a:prstGeom>
+                  </pic:spPr>
+                </pic:pic>
+              </a:graphicData>
+            </a:graphic>
+          </wp:inline>
+        </w:drawing>
+      </w:r>
+    </w:p>
+    <w:p>
+      <w:pPr>
+        <w:pStyle w:val="a6"/>
+        <w:widowControl/>
+        <w:numPr>
+          <w:ilvl w:val="0"/>
+          <w:numId w:val="2"/>
+        </w:numPr>
+        <w:pBdr>
+          <w:top w:val="nil"/>
+          <w:left w:val="nil"/>
+          <w:bottom w:val="nil"/>
+          <w:right w:val="nil"/>
+          <w:between w:val="nil"/>
+        </w:pBdr>
+        <w:spacing w:before="240" w:after="120" w:line="240" w:lineRule="auto"/>
+        <w:ind w:leftChars="0"/>
+        <w:jc w:val="left"/>
+        <w:rPr>
+          <w:rFonts w:ascii="Arial" w:hAnsi="Arial" w:cs="Arial"/>
+          <w:color w:val="202124"/>
+          <w:spacing w:val="2"/>
+          <w:shd w:val="clear" w:color="auto" w:fill="FFFFFF"/>
+        </w:rPr>
+      </w:pPr>
+      <w:r>
+        <w:rPr>
+          <w:rFonts w:ascii="Arial" w:hAnsi="Arial" w:cs="Arial" w:hint="eastAsia"/>
+          <w:color w:val="202124"/>
+          <w:spacing w:val="2"/>
+          <w:shd w:val="clear" w:color="auto" w:fill="FFFFFF"/>
+        </w:rPr>
+        <w:t>H</w:t>
+      </w:r>
+      <w:r>
+        <w:rPr>
+          <w:rFonts w:ascii="Arial" w:hAnsi="Arial" w:cs="Arial"/>
+          <w:color w:val="202124"/>
+          <w:spacing w:val="2"/>
+          <w:shd w:val="clear" w:color="auto" w:fill="FFFFFF"/>
+        </w:rPr>
+        <w:t>ow long did you play the game?</w:t>
+      </w:r>
+    </w:p>
+    <w:p>
+      <w:pPr>
+        <w:pStyle w:val="a6"/>
+        <w:widowControl/>
+        <w:pBdr>
+          <w:top w:val="nil"/>
+          <w:left w:val="nil"/>
+          <w:bottom w:val="nil"/>
+          <w:right w:val="nil"/>
+          <w:between w:val="nil"/>
+        </w:pBdr>
+        <w:spacing w:before="240" w:after="120" w:line="240" w:lineRule="auto"/>
+        <w:ind w:leftChars="0" w:left="760"/>
+        <w:jc w:val="left"/>
+        <w:rPr>
+          <w:rFonts w:ascii="Arial" w:hAnsi="Arial" w:cs="Arial" w:hint="eastAsia"/>
+          <w:color w:val="202124"/>
+          <w:spacing w:val="2"/>
+          <w:shd w:val="clear" w:color="auto" w:fill="FFFFFF"/>
+        </w:rPr>
+      </w:pPr>
+      <w:r>
+        <w:rPr>
+          <w:noProof/>
+        </w:rPr>
+        <w:drawing>
+          <wp:inline distT="0" distB="0" distL="0" distR="0" wp14:anchorId="33DEB0DF" wp14:editId="01341E60">
+            <wp:extent cx="4905375" cy="2447925"/>
+            <wp:effectExtent l="0" t="0" r="9525" b="9525"/>
+            <wp:docPr id="2" name="그림 2"/>
+            <wp:cNvGraphicFramePr>
+              <a:graphicFrameLocks xmlns:a="http://schemas.openxmlformats.org/drawingml/2006/main" noChangeAspect="1"/>
+            </wp:cNvGraphicFramePr>
+            <a:graphic xmlns:a="http://schemas.openxmlformats.org/drawingml/2006/main">
+              <a:graphicData uri="http://schemas.openxmlformats.org/drawingml/2006/picture">
+                <pic:pic xmlns:pic="http://schemas.openxmlformats.org/drawingml/2006/picture">
+                  <pic:nvPicPr>
+                    <pic:cNvPr id="1" name=""/>
+                    <pic:cNvPicPr/>
+                  </pic:nvPicPr>
+                  <pic:blipFill>
+                    <a:blip r:embed="rId8"/>
+                    <a:stretch>
+                      <a:fillRect/>
+                    </a:stretch>
+                  </pic:blipFill>
+                  <pic:spPr>
+                    <a:xfrm>
+                      <a:off x="0" y="0"/>
+                      <a:ext cx="4905375" cy="2447925"/>
+                    </a:xfrm>
+                    <a:prstGeom prst="rect">
+                      <a:avLst/>
+                    </a:prstGeom>
+                  </pic:spPr>
+                </pic:pic>
+              </a:graphicData>
+            </a:graphic>
+          </wp:inline>
+        </w:drawing>
+      </w:r>
+    </w:p>
+    <w:p>
+      <w:pPr>
+        <w:pStyle w:val="a6"/>
+        <w:widowControl/>
+        <w:numPr>
+          <w:ilvl w:val="0"/>
+          <w:numId w:val="2"/>
+        </w:numPr>
+        <w:pBdr>
+          <w:top w:val="nil"/>
+          <w:left w:val="nil"/>
+          <w:bottom w:val="nil"/>
+          <w:right w:val="nil"/>
+          <w:between w:val="nil"/>
+        </w:pBdr>
+        <w:spacing w:before="240" w:after="120" w:line="240" w:lineRule="auto"/>
+        <w:ind w:leftChars="0"/>
+        <w:jc w:val="left"/>
+        <w:rPr>
+          <w:rFonts w:ascii="Arial" w:hAnsi="Arial" w:cs="Arial"/>
+          <w:color w:val="202124"/>
+          <w:spacing w:val="2"/>
+          <w:shd w:val="clear" w:color="auto" w:fill="FFFFFF"/>
+        </w:rPr>
+      </w:pPr>
+      <w:r>
+        <w:rPr>
+          <w:rFonts w:ascii="Arial" w:hAnsi="Arial" w:cs="Arial" w:hint="eastAsia"/>
+          <w:color w:val="202124"/>
+          <w:spacing w:val="2"/>
+          <w:shd w:val="clear" w:color="auto" w:fill="FFFFFF"/>
+        </w:rPr>
+        <w:t>D</w:t>
+      </w:r>
+      <w:r>
+        <w:rPr>
+          <w:rFonts w:ascii="Arial" w:hAnsi="Arial" w:cs="Arial"/>
+          <w:color w:val="202124"/>
+          <w:spacing w:val="2"/>
+          <w:shd w:val="clear" w:color="auto" w:fill="FFFFFF"/>
+        </w:rPr>
+        <w:t>o you have any issue with control?</w:t>
+      </w:r>
+    </w:p>
+    <w:p>
+      <w:pPr>
+        <w:pStyle w:val="a6"/>
+        <w:widowControl/>
+        <w:pBdr>
+          <w:top w:val="nil"/>
+          <w:left w:val="nil"/>
+          <w:bottom w:val="nil"/>
+          <w:right w:val="nil"/>
+          <w:between w:val="nil"/>
+        </w:pBdr>
+        <w:spacing w:before="240" w:after="120" w:line="240" w:lineRule="auto"/>
+        <w:ind w:leftChars="0" w:left="760"/>
+        <w:jc w:val="left"/>
+        <w:rPr>
+          <w:rFonts w:ascii="Arial" w:hAnsi="Arial" w:cs="Arial"/>
+          <w:color w:val="202124"/>
+          <w:spacing w:val="2"/>
+          <w:shd w:val="clear" w:color="auto" w:fill="FFFFFF"/>
+        </w:rPr>
+      </w:pPr>
+      <w:r>
+        <w:rPr>
+          <w:noProof/>
+        </w:rPr>
+        <w:drawing>
+          <wp:inline distT="0" distB="0" distL="0" distR="0" wp14:anchorId="07556D4F" wp14:editId="734F141D">
+            <wp:extent cx="2028825" cy="876300"/>
+            <wp:effectExtent l="0" t="0" r="9525" b="0"/>
+            <wp:docPr id="3" name="그림 3"/>
+            <wp:cNvGraphicFramePr>
+              <a:graphicFrameLocks xmlns:a="http://schemas.openxmlformats.org/drawingml/2006/main" noChangeAspect="1"/>
+            </wp:cNvGraphicFramePr>
+            <a:graphic xmlns:a="http://schemas.openxmlformats.org/drawingml/2006/main">
+              <a:graphicData uri="http://schemas.openxmlformats.org/drawingml/2006/picture">
+                <pic:pic xmlns:pic="http://schemas.openxmlformats.org/drawingml/2006/picture">
+                  <pic:nvPicPr>
+                    <pic:cNvPr id="1" name=""/>
+                    <pic:cNvPicPr/>
+                  </pic:nvPicPr>
+                  <pic:blipFill>
+                    <a:blip r:embed="rId9"/>
+                    <a:stretch>
+                      <a:fillRect/>
+                    </a:stretch>
+                  </pic:blipFill>
+                  <pic:spPr>
+                    <a:xfrm>
+                      <a:off x="0" y="0"/>
+                      <a:ext cx="2028825" cy="876300"/>
+                    </a:xfrm>
+                    <a:prstGeom prst="rect">
+                      <a:avLst/>
+                    </a:prstGeom>
+                  </pic:spPr>
+                </pic:pic>
+              </a:graphicData>
+            </a:graphic>
+          </wp:inline>
+        </w:drawing>
+      </w:r>
+    </w:p>
+    <w:p>
+      <w:pPr>
+        <w:pStyle w:val="HTML"/>
+        <w:shd w:val="clear" w:color="auto" w:fill="F8F9FA"/>
+        <w:spacing w:line="540" w:lineRule="atLeast"/>
+        <w:rPr>
+          <w:rFonts w:ascii="Arial" w:hAnsi="Arial" w:cs="Arial"/>
+          <w:color w:val="202124"/>
+          <w:spacing w:val="2"/>
+          <w:shd w:val="clear" w:color="auto" w:fill="FFFFFF"/>
+        </w:rPr>
+      </w:pPr>
+      <w:r>
+        <w:rPr>
+          <w:rFonts w:ascii="Arial" w:hAnsi="Arial" w:cs="Arial" w:hint="eastAsia"/>
+          <w:color w:val="202124"/>
+          <w:spacing w:val="2"/>
+          <w:shd w:val="clear" w:color="auto" w:fill="FFFFFF"/>
+        </w:rPr>
+        <w:t>N</w:t>
+      </w:r>
+      <w:r>
+        <w:rPr>
+          <w:rFonts w:ascii="Arial" w:hAnsi="Arial" w:cs="Arial"/>
+          <w:color w:val="202124"/>
+          <w:spacing w:val="2"/>
+          <w:shd w:val="clear" w:color="auto" w:fill="FFFFFF"/>
+        </w:rPr>
+        <w:t>ope, t</w:t>
+      </w:r>
+      <w:r>
+        <w:rPr>
+          <w:rFonts w:ascii="Arial" w:hAnsi="Arial" w:cs="Arial"/>
+          <w:color w:val="202124"/>
+          <w:spacing w:val="2"/>
+          <w:shd w:val="clear" w:color="auto" w:fill="FFFFFF"/>
+        </w:rPr>
+        <w:t xml:space="preserve">he feeling of </w:t>
+      </w:r>
+      <w:r>
+        <w:rPr>
+          <w:rFonts w:ascii="Arial" w:hAnsi="Arial" w:cs="Arial" w:hint="eastAsia"/>
+          <w:color w:val="202124"/>
+          <w:spacing w:val="2"/>
+          <w:shd w:val="clear" w:color="auto" w:fill="FFFFFF"/>
+        </w:rPr>
+        <w:t>c</w:t>
+      </w:r>
+      <w:r>
+        <w:rPr>
+          <w:rFonts w:ascii="Arial" w:hAnsi="Arial" w:cs="Arial"/>
+          <w:color w:val="202124"/>
+          <w:spacing w:val="2"/>
+          <w:shd w:val="clear" w:color="auto" w:fill="FFFFFF"/>
+        </w:rPr>
+        <w:t xml:space="preserve">ontrol </w:t>
+      </w:r>
+      <w:r>
+        <w:rPr>
+          <w:rFonts w:ascii="Arial" w:hAnsi="Arial" w:cs="Arial"/>
+          <w:color w:val="202124"/>
+          <w:spacing w:val="2"/>
+          <w:shd w:val="clear" w:color="auto" w:fill="FFFFFF"/>
+        </w:rPr>
+        <w:t>is much better.</w:t>
+      </w:r>
+    </w:p>
+    <w:p>
+      <w:pPr>
+        <w:pStyle w:val="a6"/>
+        <w:widowControl/>
+        <w:pBdr>
+          <w:top w:val="nil"/>
+          <w:left w:val="nil"/>
+          <w:bottom w:val="nil"/>
+          <w:right w:val="nil"/>
+          <w:between w:val="nil"/>
+        </w:pBdr>
+        <w:spacing w:before="240" w:after="120" w:line="240" w:lineRule="auto"/>
+        <w:ind w:leftChars="0" w:left="760"/>
+        <w:jc w:val="left"/>
+        <w:rPr>
+          <w:rFonts w:ascii="Arial" w:hAnsi="Arial" w:cs="Arial" w:hint="eastAsia"/>
+          <w:color w:val="202124"/>
+          <w:spacing w:val="2"/>
+          <w:shd w:val="clear" w:color="auto" w:fill="FFFFFF"/>
+        </w:rPr>
+      </w:pPr>
+    </w:p>
+    <w:p>
+      <w:pPr>
+        <w:pStyle w:val="a6"/>
+        <w:widowControl/>
+        <w:numPr>
+          <w:ilvl w:val="0"/>
+          <w:numId w:val="2"/>
+        </w:numPr>
+        <w:pBdr>
+          <w:top w:val="nil"/>
+          <w:left w:val="nil"/>
+          <w:bottom w:val="nil"/>
+          <w:right w:val="nil"/>
+          <w:between w:val="nil"/>
+        </w:pBdr>
+        <w:spacing w:before="240" w:after="120" w:line="240" w:lineRule="auto"/>
+        <w:ind w:leftChars="0"/>
+        <w:jc w:val="left"/>
+        <w:rPr>
+          <w:rFonts w:ascii="Arial" w:hAnsi="Arial" w:cs="Arial"/>
+          <w:color w:val="202124"/>
+          <w:spacing w:val="2"/>
+          <w:shd w:val="clear" w:color="auto" w:fill="FFFFFF"/>
+        </w:rPr>
+      </w:pPr>
+      <w:r>
+        <w:rPr>
+          <w:rFonts w:ascii="Arial" w:hAnsi="Arial" w:cs="Arial"/>
+          <w:color w:val="202124"/>
+          <w:spacing w:val="2"/>
+          <w:shd w:val="clear" w:color="auto" w:fill="FFFFFF"/>
+        </w:rPr>
+        <w:t>Do you think the difficulty of game is enough?</w:t>
+      </w:r>
+      <w:r>
+        <w:rPr>
+          <w:rFonts w:ascii="Arial" w:hAnsi="Arial" w:cs="Arial"/>
+          <w:color w:val="202124"/>
+          <w:spacing w:val="2"/>
+          <w:shd w:val="clear" w:color="auto" w:fill="FFFFFF"/>
+        </w:rPr>
+        <w:t xml:space="preserve"> </w:t>
+      </w:r>
+      <w:r>
+        <w:rPr>
+          <w:rFonts w:ascii="Arial" w:hAnsi="Arial" w:cs="Arial"/>
+          <w:color w:val="202124"/>
+          <w:spacing w:val="2"/>
+          <w:shd w:val="clear" w:color="auto" w:fill="FFFFFF"/>
+        </w:rPr>
+        <w:t>(1:easy~5:difficult)</w:t>
+      </w:r>
+    </w:p>
+    <w:p>
+      <w:pPr>
+        <w:pStyle w:val="a6"/>
+        <w:widowControl/>
+        <w:pBdr>
+          <w:top w:val="nil"/>
+          <w:left w:val="nil"/>
+          <w:bottom w:val="nil"/>
+          <w:right w:val="nil"/>
+          <w:between w:val="nil"/>
+        </w:pBdr>
+        <w:spacing w:before="240" w:after="120" w:line="240" w:lineRule="auto"/>
+        <w:ind w:leftChars="0" w:left="760"/>
+        <w:jc w:val="left"/>
+        <w:rPr>
+          <w:rFonts w:ascii="Arial" w:hAnsi="Arial" w:cs="Arial"/>
+          <w:color w:val="202124"/>
+          <w:spacing w:val="2"/>
+          <w:shd w:val="clear" w:color="auto" w:fill="FFFFFF"/>
+        </w:rPr>
+      </w:pPr>
+      <w:r>
+        <w:rPr>
+          <w:noProof/>
+        </w:rPr>
+        <w:drawing>
+          <wp:inline distT="0" distB="0" distL="0" distR="0" wp14:anchorId="4D9ACCCE" wp14:editId="24CE8D77">
+            <wp:extent cx="5731510" cy="1985010"/>
+            <wp:effectExtent l="0" t="0" r="2540" b="0"/>
+            <wp:docPr id="4" name="그림 4"/>
+            <wp:cNvGraphicFramePr>
+              <a:graphicFrameLocks xmlns:a="http://schemas.openxmlformats.org/drawingml/2006/main" noChangeAspect="1"/>
+            </wp:cNvGraphicFramePr>
+            <a:graphic xmlns:a="http://schemas.openxmlformats.org/drawingml/2006/main">
+              <a:graphicData uri="http://schemas.openxmlformats.org/drawingml/2006/picture">
+                <pic:pic xmlns:pic="http://schemas.openxmlformats.org/drawingml/2006/picture">
+                  <pic:nvPicPr>
+                    <pic:cNvPr id="1" name=""/>
+                    <pic:cNvPicPr/>
+                  </pic:nvPicPr>
+                  <pic:blipFill>
+                    <a:blip r:embed="rId10"/>
+                    <a:stretch>
+                      <a:fillRect/>
+                    </a:stretch>
+                  </pic:blipFill>
+                  <pic:spPr>
+                    <a:xfrm>
+                      <a:off x="0" y="0"/>
+                      <a:ext cx="5731510" cy="1985010"/>
+                    </a:xfrm>
+                    <a:prstGeom prst="rect">
+                      <a:avLst/>
+                    </a:prstGeom>
+                  </pic:spPr>
+                </pic:pic>
+              </a:graphicData>
+            </a:graphic>
+          </wp:inline>
+        </w:drawing>
+      </w:r>
+    </w:p>
+    <w:p>
+      <w:pPr>
+        <w:pStyle w:val="a6"/>
+        <w:widowControl/>
+        <w:numPr>
+          <w:ilvl w:val="0"/>
+          <w:numId w:val="2"/>
+        </w:numPr>
+        <w:pBdr>
+          <w:top w:val="nil"/>
+          <w:left w:val="nil"/>
+          <w:bottom w:val="nil"/>
+          <w:right w:val="nil"/>
+          <w:between w:val="nil"/>
+        </w:pBdr>
+        <w:spacing w:before="240" w:after="120" w:line="240" w:lineRule="auto"/>
+        <w:ind w:leftChars="0"/>
+        <w:jc w:val="left"/>
+        <w:rPr>
+          <w:rFonts w:ascii="Arial" w:hAnsi="Arial" w:cs="Arial"/>
+          <w:color w:val="202124"/>
+          <w:spacing w:val="2"/>
+          <w:shd w:val="clear" w:color="auto" w:fill="FFFFFF"/>
+        </w:rPr>
+      </w:pPr>
+      <w:r>
+        <w:rPr>
+          <w:rFonts w:ascii="Arial" w:hAnsi="Arial" w:cs="Arial" w:hint="eastAsia"/>
+          <w:color w:val="202124"/>
+          <w:spacing w:val="2"/>
+          <w:shd w:val="clear" w:color="auto" w:fill="FFFFFF"/>
+        </w:rPr>
+        <w:t>I</w:t>
+      </w:r>
+      <w:r>
+        <w:rPr>
+          <w:rFonts w:ascii="Arial" w:hAnsi="Arial" w:cs="Arial"/>
+          <w:color w:val="202124"/>
+          <w:spacing w:val="2"/>
+          <w:shd w:val="clear" w:color="auto" w:fill="FFFFFF"/>
+        </w:rPr>
+        <w:t>s there any insufficient part of sound effect?</w:t>
+      </w:r>
+    </w:p>
+    <w:p>
+      <w:pPr>
+        <w:pStyle w:val="a6"/>
+        <w:widowControl/>
+        <w:pBdr>
+          <w:top w:val="nil"/>
+          <w:left w:val="nil"/>
+          <w:bottom w:val="nil"/>
+          <w:right w:val="nil"/>
+          <w:between w:val="nil"/>
+        </w:pBdr>
+        <w:spacing w:before="240" w:after="120" w:line="240" w:lineRule="auto"/>
+        <w:ind w:leftChars="0" w:left="760"/>
+        <w:jc w:val="left"/>
+        <w:rPr>
+          <w:rFonts w:ascii="Arial" w:hAnsi="Arial" w:cs="Arial" w:hint="eastAsia"/>
+          <w:color w:val="202124"/>
+          <w:spacing w:val="2"/>
+          <w:shd w:val="clear" w:color="auto" w:fill="FFFFFF"/>
+        </w:rPr>
+      </w:pPr>
+      <w:r>
+        <w:rPr>
+          <w:noProof/>
+        </w:rPr>
+        <w:drawing>
+          <wp:inline distT="0" distB="0" distL="0" distR="0" wp14:anchorId="357C9094" wp14:editId="06C34181">
+            <wp:extent cx="4371975" cy="2266950"/>
+            <wp:effectExtent l="0" t="0" r="9525" b="0"/>
+            <wp:docPr id="5" name="그림 5"/>
+            <wp:cNvGraphicFramePr>
+              <a:graphicFrameLocks xmlns:a="http://schemas.openxmlformats.org/drawingml/2006/main" noChangeAspect="1"/>
+            </wp:cNvGraphicFramePr>
+            <a:graphic xmlns:a="http://schemas.openxmlformats.org/drawingml/2006/main">
+              <a:graphicData uri="http://schemas.openxmlformats.org/drawingml/2006/picture">
+                <pic:pic xmlns:pic="http://schemas.openxmlformats.org/drawingml/2006/picture">
+                  <pic:nvPicPr>
+                    <pic:cNvPr id="1" name=""/>
+                    <pic:cNvPicPr/>
+                  </pic:nvPicPr>
+                  <pic:blipFill>
+                    <a:blip r:embed="rId11"/>
+                    <a:stretch>
+                      <a:fillRect/>
+                    </a:stretch>
+                  </pic:blipFill>
+                  <pic:spPr>
+                    <a:xfrm>
+                      <a:off x="0" y="0"/>
+                      <a:ext cx="4371975" cy="2266950"/>
+                    </a:xfrm>
+                    <a:prstGeom prst="rect">
+                      <a:avLst/>
+                    </a:prstGeom>
+                  </pic:spPr>
+                </pic:pic>
+              </a:graphicData>
+            </a:graphic>
+          </wp:inline>
+        </w:drawing>
+      </w:r>
+    </w:p>
+    <w:p>
+      <w:pPr>
+        <w:pStyle w:val="a6"/>
+        <w:widowControl/>
+        <w:numPr>
+          <w:ilvl w:val="0"/>
+          <w:numId w:val="2"/>
+        </w:numPr>
+        <w:pBdr>
+          <w:top w:val="nil"/>
+          <w:left w:val="nil"/>
+          <w:bottom w:val="nil"/>
+          <w:right w:val="nil"/>
+          <w:between w:val="nil"/>
+        </w:pBdr>
+        <w:spacing w:before="240" w:after="120" w:line="240" w:lineRule="auto"/>
+        <w:ind w:leftChars="0"/>
+        <w:jc w:val="left"/>
+        <w:rPr>
+          <w:rFonts w:ascii="Arial" w:hAnsi="Arial" w:cs="Arial"/>
+          <w:color w:val="202124"/>
+          <w:spacing w:val="2"/>
+          <w:shd w:val="clear" w:color="auto" w:fill="FFFFFF"/>
+        </w:rPr>
+      </w:pPr>
+      <w:r>
+        <w:rPr>
+          <w:rFonts w:ascii="Arial" w:hAnsi="Arial" w:cs="Arial" w:hint="eastAsia"/>
+          <w:color w:val="202124"/>
+          <w:spacing w:val="2"/>
+          <w:shd w:val="clear" w:color="auto" w:fill="FFFFFF"/>
+        </w:rPr>
+        <w:t>D</w:t>
+      </w:r>
+      <w:r>
+        <w:rPr>
+          <w:rFonts w:ascii="Arial" w:hAnsi="Arial" w:cs="Arial"/>
+          <w:color w:val="202124"/>
+          <w:spacing w:val="2"/>
+          <w:shd w:val="clear" w:color="auto" w:fill="FFFFFF"/>
+        </w:rPr>
+        <w:t>o you think each stage is becoming increasingly difficult?</w:t>
+      </w:r>
+    </w:p>
+    <w:p>
+      <w:pPr>
+        <w:pStyle w:val="a6"/>
+        <w:widowControl/>
+        <w:pBdr>
+          <w:top w:val="nil"/>
+          <w:left w:val="nil"/>
+          <w:bottom w:val="nil"/>
+          <w:right w:val="nil"/>
+          <w:between w:val="nil"/>
+        </w:pBdr>
+        <w:spacing w:before="240" w:after="120" w:line="240" w:lineRule="auto"/>
+        <w:ind w:leftChars="0" w:left="760"/>
+        <w:jc w:val="left"/>
+        <w:rPr>
+          <w:rFonts w:ascii="Arial" w:hAnsi="Arial" w:cs="Arial" w:hint="eastAsia"/>
+          <w:color w:val="202124"/>
+          <w:spacing w:val="2"/>
+          <w:shd w:val="clear" w:color="auto" w:fill="FFFFFF"/>
+        </w:rPr>
+      </w:pPr>
+      <w:r>
+        <w:rPr>
+          <w:noProof/>
+        </w:rPr>
+        <w:drawing>
+          <wp:inline distT="0" distB="0" distL="0" distR="0" wp14:anchorId="2A671B16" wp14:editId="5086DC2E">
+            <wp:extent cx="4124325" cy="2228850"/>
+            <wp:effectExtent l="0" t="0" r="9525" b="0"/>
+            <wp:docPr id="6" name="그림 6"/>
+            <wp:cNvGraphicFramePr>
+              <a:graphicFrameLocks xmlns:a="http://schemas.openxmlformats.org/drawingml/2006/main" noChangeAspect="1"/>
+            </wp:cNvGraphicFramePr>
+            <a:graphic xmlns:a="http://schemas.openxmlformats.org/drawingml/2006/main">
+              <a:graphicData uri="http://schemas.openxmlformats.org/drawingml/2006/picture">
+                <pic:pic xmlns:pic="http://schemas.openxmlformats.org/drawingml/2006/picture">
+                  <pic:nvPicPr>
+                    <pic:cNvPr id="1" name=""/>
+                    <pic:cNvPicPr/>
+                  </pic:nvPicPr>
+                  <pic:blipFill>
+                    <a:blip r:embed="rId12"/>
+                    <a:stretch>
+                      <a:fillRect/>
+                    </a:stretch>
+                  </pic:blipFill>
+                  <pic:spPr>
+                    <a:xfrm>
+                      <a:off x="0" y="0"/>
+                      <a:ext cx="4124325" cy="2228850"/>
+                    </a:xfrm>
+                    <a:prstGeom prst="rect">
+                      <a:avLst/>
+                    </a:prstGeom>
+                  </pic:spPr>
+                </pic:pic>
+              </a:graphicData>
+            </a:graphic>
+          </wp:inline>
+        </w:drawing>
+      </w:r>
+    </w:p>
+    <w:p>
+      <w:pPr>
+        <w:pStyle w:val="a6"/>
+        <w:widowControl/>
+        <w:numPr>
+          <w:ilvl w:val="0"/>
+          <w:numId w:val="2"/>
+        </w:numPr>
+        <w:pBdr>
+          <w:top w:val="nil"/>
+          <w:left w:val="nil"/>
+          <w:bottom w:val="nil"/>
+          <w:right w:val="nil"/>
+          <w:between w:val="nil"/>
+        </w:pBdr>
+        <w:spacing w:before="240" w:after="120" w:line="240" w:lineRule="auto"/>
+        <w:ind w:leftChars="0"/>
+        <w:jc w:val="left"/>
+        <w:rPr>
+          <w:rFonts w:asciiTheme="majorHAnsi" w:eastAsiaTheme="majorHAnsi" w:hAnsiTheme="majorHAnsi" w:cs="Calibri"/>
+          <w:b/>
+          <w:color w:val="000000"/>
+          <w:sz w:val="24"/>
+          <w:szCs w:val="24"/>
+          <w:u w:val="single"/>
+        </w:rPr>
+      </w:pPr>
+      <w:r>
+        <w:rPr>
+          <w:rFonts w:ascii="Arial" w:hAnsi="Arial" w:cs="Arial"/>
+          <w:color w:val="202124"/>
+          <w:spacing w:val="2"/>
+          <w:shd w:val="clear" w:color="auto" w:fill="FFFFFF"/>
+        </w:rPr>
+        <w:t>what was the overall level of interest in the game? (1: not interesting~ 5: very interesting)</w:t>
+      </w:r>
+    </w:p>
+    <w:p>
+      <w:pPr>
+        <w:pStyle w:val="a6"/>
+        <w:widowControl/>
+        <w:pBdr>
+          <w:top w:val="nil"/>
+          <w:left w:val="nil"/>
+          <w:bottom w:val="nil"/>
+          <w:right w:val="nil"/>
+          <w:between w:val="nil"/>
+        </w:pBdr>
+        <w:spacing w:before="240" w:after="120" w:line="240" w:lineRule="auto"/>
+        <w:ind w:leftChars="0" w:left="760"/>
+        <w:jc w:val="left"/>
+        <w:rPr>
+          <w:rFonts w:asciiTheme="majorHAnsi" w:eastAsiaTheme="majorHAnsi" w:hAnsiTheme="majorHAnsi" w:cs="Calibri"/>
+          <w:b/>
+          <w:color w:val="000000"/>
+          <w:sz w:val="24"/>
+          <w:szCs w:val="24"/>
+          <w:u w:val="single"/>
+        </w:rPr>
+      </w:pPr>
+      <w:r>
+        <w:rPr>
+          <w:noProof/>
+        </w:rPr>
+        <w:lastRenderedPageBreak/>
+        <w:drawing>
+          <wp:inline distT="0" distB="0" distL="0" distR="0" wp14:anchorId="369ED167" wp14:editId="419090A8">
+            <wp:extent cx="5731510" cy="1953895"/>
+            <wp:effectExtent l="0" t="0" r="2540" b="8255"/>
+            <wp:docPr id="7" name="그림 7"/>
+            <wp:cNvGraphicFramePr>
+              <a:graphicFrameLocks xmlns:a="http://schemas.openxmlformats.org/drawingml/2006/main" noChangeAspect="1"/>
+            </wp:cNvGraphicFramePr>
+            <a:graphic xmlns:a="http://schemas.openxmlformats.org/drawingml/2006/main">
+              <a:graphicData uri="http://schemas.openxmlformats.org/drawingml/2006/picture">
+                <pic:pic xmlns:pic="http://schemas.openxmlformats.org/drawingml/2006/picture">
+                  <pic:nvPicPr>
+                    <pic:cNvPr id="1" name=""/>
+                    <pic:cNvPicPr/>
+                  </pic:nvPicPr>
+                  <pic:blipFill>
+                    <a:blip r:embed="rId13"/>
+                    <a:stretch>
+                      <a:fillRect/>
+                    </a:stretch>
+                  </pic:blipFill>
+                  <pic:spPr>
+                    <a:xfrm>
+                      <a:off x="0" y="0"/>
+                      <a:ext cx="5731510" cy="1953895"/>
+                    </a:xfrm>
+                    <a:prstGeom prst="rect">
+                      <a:avLst/>
+                    </a:prstGeom>
+                  </pic:spPr>
+                </pic:pic>
+              </a:graphicData>
+            </a:graphic>
+          </wp:inline>
+        </w:drawing>
+      </w:r>
+    </w:p>
+    <w:p>
+      <w:pPr>
+        <w:pStyle w:val="a6"/>
+        <w:widowControl/>
+        <w:numPr>
+          <w:ilvl w:val="0"/>
+          <w:numId w:val="2"/>
+        </w:numPr>
+        <w:pBdr>
+          <w:top w:val="nil"/>
+          <w:left w:val="nil"/>
+          <w:bottom w:val="nil"/>
+          <w:right w:val="nil"/>
+          <w:between w:val="nil"/>
+        </w:pBdr>
+        <w:spacing w:before="240" w:after="120" w:line="240" w:lineRule="auto"/>
+        <w:ind w:leftChars="0"/>
+        <w:jc w:val="left"/>
+        <w:rPr>
+          <w:rFonts w:asciiTheme="majorHAnsi" w:eastAsiaTheme="majorHAnsi" w:hAnsiTheme="majorHAnsi" w:cs="Calibri"/>
+          <w:b/>
+          <w:color w:val="000000"/>
+          <w:sz w:val="24"/>
+          <w:szCs w:val="24"/>
+          <w:u w:val="single"/>
+        </w:rPr>
+      </w:pPr>
+      <w:r>
+        <w:rPr>
+          <w:rFonts w:ascii="Arial" w:hAnsi="Arial" w:cs="Arial"/>
+          <w:color w:val="202124"/>
+          <w:spacing w:val="2"/>
+          <w:shd w:val="clear" w:color="auto" w:fill="FFFFFF"/>
+        </w:rPr>
+        <w:t xml:space="preserve">do you think the explanation of game is </w:t>
+      </w:r>
+      <w:r>
+        <w:rPr>
+          <w:rFonts w:ascii="Arial" w:hAnsi="Arial" w:cs="Arial"/>
+          <w:color w:val="202124"/>
+          <w:spacing w:val="2"/>
+          <w:shd w:val="clear" w:color="auto" w:fill="FFFFFF"/>
+        </w:rPr>
+        <w:t>not enough</w:t>
+      </w:r>
+      <w:r>
+        <w:rPr>
+          <w:rFonts w:ascii="Arial" w:hAnsi="Arial" w:cs="Arial"/>
+          <w:color w:val="202124"/>
+          <w:spacing w:val="2"/>
+          <w:shd w:val="clear" w:color="auto" w:fill="FFFFFF"/>
+        </w:rPr>
+        <w:t>?</w:t>
+      </w:r>
+    </w:p>
+    <w:p>
+      <w:pPr>
+        <w:pStyle w:val="a6"/>
+        <w:widowControl/>
+        <w:pBdr>
+          <w:top w:val="nil"/>
+          <w:left w:val="nil"/>
+          <w:bottom w:val="nil"/>
+          <w:right w:val="nil"/>
+          <w:between w:val="nil"/>
+        </w:pBdr>
+        <w:spacing w:before="240" w:after="120" w:line="240" w:lineRule="auto"/>
+        <w:ind w:leftChars="0" w:left="760"/>
+        <w:jc w:val="left"/>
+        <w:rPr>
+          <w:rFonts w:asciiTheme="majorHAnsi" w:eastAsiaTheme="majorHAnsi" w:hAnsiTheme="majorHAnsi" w:cs="Calibri" w:hint="eastAsia"/>
+          <w:b/>
+          <w:color w:val="000000"/>
+          <w:sz w:val="24"/>
+          <w:szCs w:val="24"/>
+          <w:u w:val="single"/>
+        </w:rPr>
+      </w:pPr>
+      <w:r>
+        <w:rPr>
+          <w:noProof/>
+        </w:rPr>
+        <w:drawing>
+          <wp:inline distT="0" distB="0" distL="0" distR="0" wp14:anchorId="7BCC49BD" wp14:editId="6735CFFE">
+            <wp:extent cx="4238625" cy="2390775"/>
+            <wp:effectExtent l="0" t="0" r="9525" b="9525"/>
+            <wp:docPr id="8" name="그림 8"/>
+            <wp:cNvGraphicFramePr>
+              <a:graphicFrameLocks xmlns:a="http://schemas.openxmlformats.org/drawingml/2006/main" noChangeAspect="1"/>
+            </wp:cNvGraphicFramePr>
+            <a:graphic xmlns:a="http://schemas.openxmlformats.org/drawingml/2006/main">
+              <a:graphicData uri="http://schemas.openxmlformats.org/drawingml/2006/picture">
+                <pic:pic xmlns:pic="http://schemas.openxmlformats.org/drawingml/2006/picture">
+                  <pic:nvPicPr>
+                    <pic:cNvPr id="1" name=""/>
+                    <pic:cNvPicPr/>
+                  </pic:nvPicPr>
+                  <pic:blipFill>
+                    <a:blip r:embed="rId14"/>
+                    <a:stretch>
+                      <a:fillRect/>
+                    </a:stretch>
+                  </pic:blipFill>
+                  <pic:spPr>
+                    <a:xfrm>
+                      <a:off x="0" y="0"/>
+                      <a:ext cx="4238625" cy="2390775"/>
+                    </a:xfrm>
+                    <a:prstGeom prst="rect">
+                      <a:avLst/>
+                    </a:prstGeom>
+                  </pic:spPr>
+                </pic:pic>
+              </a:graphicData>
+            </a:graphic>
+          </wp:inline>
+        </w:drawing>
+      </w:r>
+    </w:p>
+    <w:p>
+      <w:pPr>
+        <w:pStyle w:val="a6"/>
+        <w:widowControl/>
+        <w:numPr>
+          <w:ilvl w:val="0"/>
+          <w:numId w:val="2"/>
+        </w:numPr>
+        <w:pBdr>
+          <w:top w:val="nil"/>
+          <w:left w:val="nil"/>
+          <w:bottom w:val="nil"/>
+          <w:right w:val="nil"/>
+          <w:between w:val="nil"/>
+        </w:pBdr>
+        <w:spacing w:before="240" w:after="120" w:line="240" w:lineRule="auto"/>
+        <w:ind w:leftChars="0"/>
+        <w:jc w:val="left"/>
+        <w:rPr>
+          <w:rFonts w:asciiTheme="majorHAnsi" w:eastAsiaTheme="majorHAnsi" w:hAnsiTheme="majorHAnsi" w:cs="Calibri"/>
+          <w:b/>
+          <w:color w:val="000000"/>
+          <w:sz w:val="24"/>
+          <w:szCs w:val="24"/>
+          <w:u w:val="single"/>
+        </w:rPr>
+      </w:pPr>
+      <w:r>
+        <w:rPr>
+          <w:rFonts w:ascii="Arial" w:hAnsi="Arial" w:cs="Arial"/>
+          <w:color w:val="202124"/>
+          <w:spacing w:val="2"/>
+          <w:shd w:val="clear" w:color="auto" w:fill="FFFFFF"/>
+        </w:rPr>
+        <w:t>if you think explanation is not enough, which part has insufficient explanation and what should we add in order to improve it?</w:t>
+      </w:r>
+    </w:p>
+    <w:p>
+      <w:pPr>
+        <w:pStyle w:val="a6"/>
+        <w:widowControl/>
+        <w:pBdr>
+          <w:top w:val="nil"/>
+          <w:left w:val="nil"/>
+          <w:bottom w:val="nil"/>
+          <w:right w:val="nil"/>
+          <w:between w:val="nil"/>
+        </w:pBdr>
+        <w:spacing w:before="240" w:after="120" w:line="240" w:lineRule="auto"/>
+        <w:ind w:leftChars="0" w:left="760"/>
+        <w:jc w:val="left"/>
+        <w:rPr>
+          <w:rFonts w:asciiTheme="majorHAnsi" w:eastAsiaTheme="majorHAnsi" w:hAnsiTheme="majorHAnsi" w:cs="Calibri" w:hint="eastAsia"/>
+          <w:b/>
+          <w:color w:val="000000"/>
+          <w:sz w:val="24"/>
+          <w:szCs w:val="24"/>
+          <w:u w:val="single"/>
+        </w:rPr>
+      </w:pPr>
+      <w:r>
+        <w:rPr>
+          <w:rFonts w:ascii="Arial" w:hAnsi="Arial" w:cs="Arial"/>
+          <w:color w:val="202124"/>
+          <w:spacing w:val="2"/>
+          <w:shd w:val="clear" w:color="auto" w:fill="FFFFFF"/>
+        </w:rPr>
+        <w:t>Need more level</w:t>
+      </w:r>
+    </w:p>
+    <w:p>
+      <w:pPr>
+        <w:pStyle w:val="a6"/>
+        <w:widowControl/>
+        <w:numPr>
+          <w:ilvl w:val="0"/>
+          <w:numId w:val="2"/>
+        </w:numPr>
+        <w:pBdr>
+          <w:top w:val="nil"/>
+          <w:left w:val="nil"/>
+          <w:bottom w:val="nil"/>
+          <w:right w:val="nil"/>
+          <w:between w:val="nil"/>
+        </w:pBdr>
+        <w:spacing w:before="240" w:after="120" w:line="240" w:lineRule="auto"/>
+        <w:ind w:leftChars="0"/>
+        <w:jc w:val="left"/>
+        <w:rPr>
+          <w:rFonts w:asciiTheme="majorHAnsi" w:eastAsiaTheme="majorHAnsi" w:hAnsiTheme="majorHAnsi" w:cs="Calibri"/>
+          <w:b/>
+          <w:color w:val="000000"/>
+          <w:sz w:val="24"/>
+          <w:szCs w:val="24"/>
+          <w:u w:val="single"/>
+        </w:rPr>
+      </w:pPr>
+      <w:r>
+        <w:rPr>
+          <w:rFonts w:ascii="Arial" w:hAnsi="Arial" w:cs="Arial"/>
+          <w:color w:val="202124"/>
+          <w:spacing w:val="2"/>
+          <w:shd w:val="clear" w:color="auto" w:fill="FFFFFF"/>
+        </w:rPr>
+        <w:t>is there any problem in option or level select?</w:t>
+      </w:r>
+    </w:p>
+    <w:p>
+      <w:pPr>
+        <w:pStyle w:val="a6"/>
+        <w:widowControl/>
+        <w:pBdr>
+          <w:top w:val="nil"/>
+          <w:left w:val="nil"/>
+          <w:bottom w:val="nil"/>
+          <w:right w:val="nil"/>
+          <w:between w:val="nil"/>
+        </w:pBdr>
+        <w:spacing w:before="240" w:after="120" w:line="240" w:lineRule="auto"/>
+        <w:ind w:leftChars="0" w:left="760"/>
+        <w:jc w:val="left"/>
+        <w:rPr>
+          <w:rFonts w:asciiTheme="majorHAnsi" w:eastAsiaTheme="majorHAnsi" w:hAnsiTheme="majorHAnsi" w:cs="Calibri" w:hint="eastAsia"/>
+          <w:b/>
+          <w:color w:val="000000"/>
+          <w:sz w:val="24"/>
+          <w:szCs w:val="24"/>
+          <w:u w:val="single"/>
+        </w:rPr>
+      </w:pPr>
+      <w:r>
+        <w:rPr>
+          <w:rFonts w:ascii="Arial" w:hAnsi="Arial" w:cs="Arial"/>
+          <w:color w:val="202124"/>
+          <w:spacing w:val="2"/>
+          <w:shd w:val="clear" w:color="auto" w:fill="FFFFFF"/>
+        </w:rPr>
+        <w:t>Nope, work well</w:t>
+      </w:r>
+    </w:p>
+    <w:p>
+      <w:pPr>
+        <w:pStyle w:val="a6"/>
+        <w:widowControl/>
+        <w:numPr>
+          <w:ilvl w:val="0"/>
+          <w:numId w:val="2"/>
+        </w:numPr>
+        <w:pBdr>
+          <w:top w:val="nil"/>
+          <w:left w:val="nil"/>
+          <w:bottom w:val="nil"/>
+          <w:right w:val="nil"/>
+          <w:between w:val="nil"/>
+        </w:pBdr>
+        <w:spacing w:before="240" w:after="120" w:line="240" w:lineRule="auto"/>
+        <w:ind w:leftChars="0"/>
+        <w:jc w:val="left"/>
+        <w:rPr>
+          <w:rFonts w:asciiTheme="majorHAnsi" w:eastAsiaTheme="majorHAnsi" w:hAnsiTheme="majorHAnsi" w:cs="Calibri"/>
+          <w:b/>
+          <w:color w:val="000000"/>
+          <w:sz w:val="24"/>
+          <w:szCs w:val="24"/>
+          <w:u w:val="single"/>
+        </w:rPr>
+      </w:pPr>
+      <w:r>
+        <w:rPr>
+          <w:rFonts w:ascii="Arial" w:hAnsi="Arial" w:cs="Arial" w:hint="eastAsia"/>
+          <w:color w:val="202124"/>
+          <w:spacing w:val="2"/>
+          <w:shd w:val="clear" w:color="auto" w:fill="FFFFFF"/>
+        </w:rPr>
+        <w:t>I</w:t>
+      </w:r>
+      <w:r>
+        <w:rPr>
+          <w:rFonts w:ascii="Arial" w:hAnsi="Arial" w:cs="Arial"/>
+          <w:color w:val="202124"/>
+          <w:spacing w:val="2"/>
+          <w:shd w:val="clear" w:color="auto" w:fill="FFFFFF"/>
+        </w:rPr>
+        <w:t>s there any bug additionally found?</w:t>
+      </w:r>
+    </w:p>
+    <w:p>
+      <w:pPr>
+        <w:pStyle w:val="a6"/>
+        <w:widowControl/>
+        <w:pBdr>
+          <w:top w:val="nil"/>
+          <w:left w:val="nil"/>
+          <w:bottom w:val="nil"/>
+          <w:right w:val="nil"/>
+          <w:between w:val="nil"/>
+        </w:pBdr>
+        <w:spacing w:before="240" w:after="120" w:line="240" w:lineRule="auto"/>
+        <w:ind w:leftChars="0" w:left="760"/>
+        <w:jc w:val="left"/>
+        <w:rPr>
+          <w:rFonts w:asciiTheme="majorHAnsi" w:eastAsiaTheme="majorHAnsi" w:hAnsiTheme="majorHAnsi" w:cs="Calibri" w:hint="eastAsia"/>
+          <w:b/>
+          <w:color w:val="000000"/>
+          <w:sz w:val="24"/>
+          <w:szCs w:val="24"/>
+          <w:u w:val="single"/>
+        </w:rPr>
+      </w:pPr>
+      <w:r>
+        <w:br/>
+      </w:r>
+      <w:r>
+        <w:rPr>
+          <w:rFonts w:ascii="Arial" w:hAnsi="Arial" w:cs="Arial"/>
+          <w:color w:val="202124"/>
+          <w:spacing w:val="2"/>
+          <w:shd w:val="clear" w:color="auto" w:fill="FFFFFF"/>
+        </w:rPr>
+        <w:t xml:space="preserve">In Level 3, there was a bug where the </w:t>
+      </w:r>
+      <w:r>
+        <w:rPr>
+          <w:rFonts w:ascii="Arial" w:hAnsi="Arial" w:cs="Arial"/>
+          <w:color w:val="202124"/>
+          <w:spacing w:val="2"/>
+          <w:shd w:val="clear" w:color="auto" w:fill="FFFFFF"/>
+        </w:rPr>
+        <w:t>poopoo</w:t>
+      </w:r>
+      <w:r>
+        <w:rPr>
+          <w:rFonts w:ascii="Arial" w:hAnsi="Arial" w:cs="Arial"/>
+          <w:color w:val="202124"/>
+          <w:spacing w:val="2"/>
+          <w:shd w:val="clear" w:color="auto" w:fill="FFFFFF"/>
+        </w:rPr>
+        <w:t xml:space="preserve"> would go down without matching all the puzzles.</w:t>
       </w:r>
     </w:p>
     <w:p/>
@@ -766,17 +1974,18 @@
         <w:ind w:left="400"/>
         <w:jc w:val="left"/>
         <w:rPr>
-          <w:rFonts w:asciiTheme="majorHAnsi" w:eastAsiaTheme="majorHAnsi" w:hAnsiTheme="majorHAnsi" w:cs="Calibri" w:hint="eastAsia"/>
-          <w:bCs/>
-          <w:color w:val="000000"/>
-        </w:rPr>
-      </w:pPr>
-      <w:r>
-        <w:rPr>
           <w:rFonts w:asciiTheme="majorHAnsi" w:eastAsiaTheme="majorHAnsi" w:hAnsiTheme="majorHAnsi" w:cs="Calibri"/>
           <w:bCs/>
           <w:color w:val="000000"/>
         </w:rPr>
+      </w:pPr>
+      <w:r>
+        <w:rPr>
+          <w:rFonts w:asciiTheme="majorHAnsi" w:eastAsiaTheme="majorHAnsi" w:hAnsiTheme="majorHAnsi" w:cs="Calibri"/>
+          <w:bCs/>
+          <w:color w:val="000000"/>
+        </w:rPr>
+        <w:lastRenderedPageBreak/>
         <w:t>When pre-grading, we got a feedback that the game needs more sound effects. Our game had sound effects when cutscenes appears, warning the player, and when the mouse went to the buttons. However, we also found some parts where the sound effects were missing from the playtests. About this we planned to fix the levels where the sound effects don’t work properly, and, add more sound effects for more various situations (ex. Clicking the pipes). Moreover, the game only uses one single background music. About this, the professor gave a feedback that the music should change if we want the player to realize the game is ended properly. Therefore, as we originally planned, we are going to add different background music for each phase and for cutscenes.</w:t>
       </w:r>
     </w:p>
@@ -810,8 +2019,6 @@
         </w:rPr>
         <w:t>Pause menu</w:t>
       </w:r>
-      <w:bookmarkStart w:id="0" w:name="_GoBack"/>
-      <w:bookmarkEnd w:id="0"/>
     </w:p>
     <w:p>
       <w:pPr>
@@ -826,13 +2033,7 @@
         <w:t>Our game uses the option screen instead of the pause menu, because there are so many User Interfaces already used in the game itself. Because of this, we planned to add the tutorial, quit, controls button on the option menu, which is still unfinished.</w:t>
       </w:r>
     </w:p>
-    <w:p>
-      <w:pPr>
-        <w:rPr>
-          <w:rFonts w:hint="eastAsia"/>
-        </w:rPr>
-      </w:pPr>
-    </w:p>
+    <w:p/>
     <w:sectPr>
       <w:pgSz w:w="11906" w:h="16838"/>
       <w:pgMar w:top="1701" w:right="1440" w:bottom="1440" w:left="1440" w:header="851" w:footer="992" w:gutter="0"/>
@@ -844,7 +2045,7 @@
 </file>
 
 <file path=word/endnotes.xml><?xml version="1.0" encoding="utf-8"?>
-<w:endnotes xmlns:wpc="http://schemas.microsoft.com/office/word/2010/wordprocessingCanvas" xmlns:cx="http://schemas.microsoft.com/office/drawing/2014/chartex" xmlns:cx1="http://schemas.microsoft.com/office/drawing/2015/9/8/chartex" xmlns:cx2="http://schemas.microsoft.com/office/drawing/2015/10/21/chartex" xmlns:cx3="http://schemas.microsoft.com/office/drawing/2016/5/9/chartex" xmlns:cx4="http://schemas.microsoft.com/office/drawing/2016/5/10/chartex" xmlns:cx5="http://schemas.microsoft.com/office/drawing/2016/5/11/chartex" xmlns:cx6="http://schemas.microsoft.com/office/drawing/2016/5/12/chartex" xmlns:cx7="http://schemas.microsoft.com/office/drawing/2016/5/13/chartex" xmlns:cx8="http://schemas.microsoft.com/office/drawing/2016/5/14/chartex" xmlns:mc="http://schemas.openxmlformats.org/markup-compatibility/2006" xmlns:aink="http://schemas.microsoft.com/office/drawing/2016/ink" xmlns:am3d="http://schemas.microsoft.com/office/drawing/2017/model3d" xmlns:o="urn:schemas-microsoft-com:office:office" xmlns:r="http://schemas.openxmlformats.org/officeDocument/2006/relationships" xmlns:m="http://schemas.openxmlformats.org/officeDocument/2006/math" xmlns:v="urn:schemas-microsoft-com:vml" xmlns:wp14="http://schemas.microsoft.com/office/word/2010/wordprocessingDrawing" xmlns:wp="http://schemas.openxmlformats.org/drawingml/2006/wordprocessingDrawing" xmlns:w10="urn:schemas-microsoft-com:office:word" xmlns:w="http://schemas.openxmlformats.org/wordprocessingml/2006/main" xmlns:w14="http://schemas.microsoft.com/office/word/2010/wordml" xmlns:w15="http://schemas.microsoft.com/office/word/2012/wordml" xmlns:w16cid="http://schemas.microsoft.com/office/word/2016/wordml/cid" xmlns:w16se="http://schemas.microsoft.com/office/word/2015/wordml/symex" xmlns:wpg="http://schemas.microsoft.com/office/word/2010/wordprocessingGroup" xmlns:wpi="http://schemas.microsoft.com/office/word/2010/wordprocessingInk" xmlns:wne="http://schemas.microsoft.com/office/word/2006/wordml" xmlns:wps="http://schemas.microsoft.com/office/word/2010/wordprocessingShape" mc:Ignorable="w14 w15 w16se w16cid wp14">
+<w:endnotes xmlns:wpc="http://schemas.microsoft.com/office/word/2010/wordprocessingCanvas" xmlns:cx="http://schemas.microsoft.com/office/drawing/2014/chartex" xmlns:cx1="http://schemas.microsoft.com/office/drawing/2015/9/8/chartex" xmlns:cx2="http://schemas.microsoft.com/office/drawing/2015/10/21/chartex" xmlns:cx3="http://schemas.microsoft.com/office/drawing/2016/5/9/chartex" xmlns:cx4="http://schemas.microsoft.com/office/drawing/2016/5/10/chartex" xmlns:cx5="http://schemas.microsoft.com/office/drawing/2016/5/11/chartex" xmlns:cx6="http://schemas.microsoft.com/office/drawing/2016/5/12/chartex" xmlns:cx7="http://schemas.microsoft.com/office/drawing/2016/5/13/chartex" xmlns:cx8="http://schemas.microsoft.com/office/drawing/2016/5/14/chartex" xmlns:mc="http://schemas.openxmlformats.org/markup-compatibility/2006" xmlns:aink="http://schemas.microsoft.com/office/drawing/2016/ink" xmlns:am3d="http://schemas.microsoft.com/office/drawing/2017/model3d" xmlns:o="urn:schemas-microsoft-com:office:office" xmlns:r="http://schemas.openxmlformats.org/officeDocument/2006/relationships" xmlns:m="http://schemas.openxmlformats.org/officeDocument/2006/math" xmlns:v="urn:schemas-microsoft-com:vml" xmlns:wp14="http://schemas.microsoft.com/office/word/2010/wordprocessingDrawing" xmlns:wp="http://schemas.openxmlformats.org/drawingml/2006/wordprocessingDrawing" xmlns:w10="urn:schemas-microsoft-com:office:word" xmlns:w="http://schemas.openxmlformats.org/wordprocessingml/2006/main" xmlns:w14="http://schemas.microsoft.com/office/word/2010/wordml" xmlns:w15="http://schemas.microsoft.com/office/word/2012/wordml" xmlns:w16cex="http://schemas.microsoft.com/office/word/2018/wordml/cex" xmlns:w16cid="http://schemas.microsoft.com/office/word/2016/wordml/cid" xmlns:w16="http://schemas.microsoft.com/office/word/2018/wordml" xmlns:w16se="http://schemas.microsoft.com/office/word/2015/wordml/symex" xmlns:wpg="http://schemas.microsoft.com/office/word/2010/wordprocessingGroup" xmlns:wpi="http://schemas.microsoft.com/office/word/2010/wordprocessingInk" xmlns:wne="http://schemas.microsoft.com/office/word/2006/wordml" xmlns:wps="http://schemas.microsoft.com/office/word/2010/wordprocessingShape" mc:Ignorable="w14 w15 w16se w16cid w16 w16cex wp14">
   <w:endnote w:type="separator" w:id="-1">
     <w:p>
       <w:pPr>
@@ -869,7 +2070,7 @@
 </file>
 
 <file path=word/footnotes.xml><?xml version="1.0" encoding="utf-8"?>
-<w:footnotes xmlns:wpc="http://schemas.microsoft.com/office/word/2010/wordprocessingCanvas" xmlns:cx="http://schemas.microsoft.com/office/drawing/2014/chartex" xmlns:cx1="http://schemas.microsoft.com/office/drawing/2015/9/8/chartex" xmlns:cx2="http://schemas.microsoft.com/office/drawing/2015/10/21/chartex" xmlns:cx3="http://schemas.microsoft.com/office/drawing/2016/5/9/chartex" xmlns:cx4="http://schemas.microsoft.com/office/drawing/2016/5/10/chartex" xmlns:cx5="http://schemas.microsoft.com/office/drawing/2016/5/11/chartex" xmlns:cx6="http://schemas.microsoft.com/office/drawing/2016/5/12/chartex" xmlns:cx7="http://schemas.microsoft.com/office/drawing/2016/5/13/chartex" xmlns:cx8="http://schemas.microsoft.com/office/drawing/2016/5/14/chartex" xmlns:mc="http://schemas.openxmlformats.org/markup-compatibility/2006" xmlns:aink="http://schemas.microsoft.com/office/drawing/2016/ink" xmlns:am3d="http://schemas.microsoft.com/office/drawing/2017/model3d" xmlns:o="urn:schemas-microsoft-com:office:office" xmlns:r="http://schemas.openxmlformats.org/officeDocument/2006/relationships" xmlns:m="http://schemas.openxmlformats.org/officeDocument/2006/math" xmlns:v="urn:schemas-microsoft-com:vml" xmlns:wp14="http://schemas.microsoft.com/office/word/2010/wordprocessingDrawing" xmlns:wp="http://schemas.openxmlformats.org/drawingml/2006/wordprocessingDrawing" xmlns:w10="urn:schemas-microsoft-com:office:word" xmlns:w="http://schemas.openxmlformats.org/wordprocessingml/2006/main" xmlns:w14="http://schemas.microsoft.com/office/word/2010/wordml" xmlns:w15="http://schemas.microsoft.com/office/word/2012/wordml" xmlns:w16cid="http://schemas.microsoft.com/office/word/2016/wordml/cid" xmlns:w16se="http://schemas.microsoft.com/office/word/2015/wordml/symex" xmlns:wpg="http://schemas.microsoft.com/office/word/2010/wordprocessingGroup" xmlns:wpi="http://schemas.microsoft.com/office/word/2010/wordprocessingInk" xmlns:wne="http://schemas.microsoft.com/office/word/2006/wordml" xmlns:wps="http://schemas.microsoft.com/office/word/2010/wordprocessingShape" mc:Ignorable="w14 w15 w16se w16cid wp14">
+<w:footnotes xmlns:wpc="http://schemas.microsoft.com/office/word/2010/wordprocessingCanvas" xmlns:cx="http://schemas.microsoft.com/office/drawing/2014/chartex" xmlns:cx1="http://schemas.microsoft.com/office/drawing/2015/9/8/chartex" xmlns:cx2="http://schemas.microsoft.com/office/drawing/2015/10/21/chartex" xmlns:cx3="http://schemas.microsoft.com/office/drawing/2016/5/9/chartex" xmlns:cx4="http://schemas.microsoft.com/office/drawing/2016/5/10/chartex" xmlns:cx5="http://schemas.microsoft.com/office/drawing/2016/5/11/chartex" xmlns:cx6="http://schemas.microsoft.com/office/drawing/2016/5/12/chartex" xmlns:cx7="http://schemas.microsoft.com/office/drawing/2016/5/13/chartex" xmlns:cx8="http://schemas.microsoft.com/office/drawing/2016/5/14/chartex" xmlns:mc="http://schemas.openxmlformats.org/markup-compatibility/2006" xmlns:aink="http://schemas.microsoft.com/office/drawing/2016/ink" xmlns:am3d="http://schemas.microsoft.com/office/drawing/2017/model3d" xmlns:o="urn:schemas-microsoft-com:office:office" xmlns:r="http://schemas.openxmlformats.org/officeDocument/2006/relationships" xmlns:m="http://schemas.openxmlformats.org/officeDocument/2006/math" xmlns:v="urn:schemas-microsoft-com:vml" xmlns:wp14="http://schemas.microsoft.com/office/word/2010/wordprocessingDrawing" xmlns:wp="http://schemas.openxmlformats.org/drawingml/2006/wordprocessingDrawing" xmlns:w10="urn:schemas-microsoft-com:office:word" xmlns:w="http://schemas.openxmlformats.org/wordprocessingml/2006/main" xmlns:w14="http://schemas.microsoft.com/office/word/2010/wordml" xmlns:w15="http://schemas.microsoft.com/office/word/2012/wordml" xmlns:w16cex="http://schemas.microsoft.com/office/word/2018/wordml/cex" xmlns:w16cid="http://schemas.microsoft.com/office/word/2016/wordml/cid" xmlns:w16="http://schemas.microsoft.com/office/word/2018/wordml" xmlns:w16se="http://schemas.microsoft.com/office/word/2015/wordml/symex" xmlns:wpg="http://schemas.microsoft.com/office/word/2010/wordprocessingGroup" xmlns:wpi="http://schemas.microsoft.com/office/word/2010/wordprocessingInk" xmlns:wne="http://schemas.microsoft.com/office/word/2006/wordml" xmlns:wps="http://schemas.microsoft.com/office/word/2010/wordprocessingShape" mc:Ignorable="w14 w15 w16se w16cid w16 w16cex wp14">
   <w:footnote w:type="separator" w:id="-1">
     <w:p>
       <w:pPr>
@@ -894,7 +2095,7 @@
 </file>
 
 <file path=word/numbering.xml><?xml version="1.0" encoding="utf-8"?>
-<w:numbering xmlns:wpc="http://schemas.microsoft.com/office/word/2010/wordprocessingCanvas" xmlns:cx="http://schemas.microsoft.com/office/drawing/2014/chartex" xmlns:cx1="http://schemas.microsoft.com/office/drawing/2015/9/8/chartex" xmlns:cx2="http://schemas.microsoft.com/office/drawing/2015/10/21/chartex" xmlns:cx3="http://schemas.microsoft.com/office/drawing/2016/5/9/chartex" xmlns:cx4="http://schemas.microsoft.com/office/drawing/2016/5/10/chartex" xmlns:cx5="http://schemas.microsoft.com/office/drawing/2016/5/11/chartex" xmlns:cx6="http://schemas.microsoft.com/office/drawing/2016/5/12/chartex" xmlns:cx7="http://schemas.microsoft.com/office/drawing/2016/5/13/chartex" xmlns:cx8="http://schemas.microsoft.com/office/drawing/2016/5/14/chartex" xmlns:mc="http://schemas.openxmlformats.org/markup-compatibility/2006" xmlns:aink="http://schemas.microsoft.com/office/drawing/2016/ink" xmlns:am3d="http://schemas.microsoft.com/office/drawing/2017/model3d" xmlns:o="urn:schemas-microsoft-com:office:office" xmlns:r="http://schemas.openxmlformats.org/officeDocument/2006/relationships" xmlns:m="http://schemas.openxmlformats.org/officeDocument/2006/math" xmlns:v="urn:schemas-microsoft-com:vml" xmlns:wp14="http://schemas.microsoft.com/office/word/2010/wordprocessingDrawing" xmlns:wp="http://schemas.openxmlformats.org/drawingml/2006/wordprocessingDrawing" xmlns:w10="urn:schemas-microsoft-com:office:word" xmlns:w="http://schemas.openxmlformats.org/wordprocessingml/2006/main" xmlns:w14="http://schemas.microsoft.com/office/word/2010/wordml" xmlns:w15="http://schemas.microsoft.com/office/word/2012/wordml" xmlns:w16cid="http://schemas.microsoft.com/office/word/2016/wordml/cid" xmlns:w16se="http://schemas.microsoft.com/office/word/2015/wordml/symex" xmlns:wpg="http://schemas.microsoft.com/office/word/2010/wordprocessingGroup" xmlns:wpi="http://schemas.microsoft.com/office/word/2010/wordprocessingInk" xmlns:wne="http://schemas.microsoft.com/office/word/2006/wordml" xmlns:wps="http://schemas.microsoft.com/office/word/2010/wordprocessingShape" mc:Ignorable="w14 w15 w16se w16cid wp14">
+<w:numbering xmlns:wpc="http://schemas.microsoft.com/office/word/2010/wordprocessingCanvas" xmlns:cx="http://schemas.microsoft.com/office/drawing/2014/chartex" xmlns:cx1="http://schemas.microsoft.com/office/drawing/2015/9/8/chartex" xmlns:cx2="http://schemas.microsoft.com/office/drawing/2015/10/21/chartex" xmlns:cx3="http://schemas.microsoft.com/office/drawing/2016/5/9/chartex" xmlns:cx4="http://schemas.microsoft.com/office/drawing/2016/5/10/chartex" xmlns:cx5="http://schemas.microsoft.com/office/drawing/2016/5/11/chartex" xmlns:cx6="http://schemas.microsoft.com/office/drawing/2016/5/12/chartex" xmlns:cx7="http://schemas.microsoft.com/office/drawing/2016/5/13/chartex" xmlns:cx8="http://schemas.microsoft.com/office/drawing/2016/5/14/chartex" xmlns:mc="http://schemas.openxmlformats.org/markup-compatibility/2006" xmlns:aink="http://schemas.microsoft.com/office/drawing/2016/ink" xmlns:am3d="http://schemas.microsoft.com/office/drawing/2017/model3d" xmlns:o="urn:schemas-microsoft-com:office:office" xmlns:r="http://schemas.openxmlformats.org/officeDocument/2006/relationships" xmlns:m="http://schemas.openxmlformats.org/officeDocument/2006/math" xmlns:v="urn:schemas-microsoft-com:vml" xmlns:wp14="http://schemas.microsoft.com/office/word/2010/wordprocessingDrawing" xmlns:wp="http://schemas.openxmlformats.org/drawingml/2006/wordprocessingDrawing" xmlns:w10="urn:schemas-microsoft-com:office:word" xmlns:w="http://schemas.openxmlformats.org/wordprocessingml/2006/main" xmlns:w14="http://schemas.microsoft.com/office/word/2010/wordml" xmlns:w15="http://schemas.microsoft.com/office/word/2012/wordml" xmlns:w16cex="http://schemas.microsoft.com/office/word/2018/wordml/cex" xmlns:w16cid="http://schemas.microsoft.com/office/word/2016/wordml/cid" xmlns:w16="http://schemas.microsoft.com/office/word/2018/wordml" xmlns:w16se="http://schemas.microsoft.com/office/word/2015/wordml/symex" xmlns:wpg="http://schemas.microsoft.com/office/word/2010/wordprocessingGroup" xmlns:wpi="http://schemas.microsoft.com/office/word/2010/wordprocessingInk" xmlns:wne="http://schemas.microsoft.com/office/word/2006/wordml" xmlns:wps="http://schemas.microsoft.com/office/word/2010/wordprocessingShape" mc:Ignorable="w14 w15 w16se w16cid w16 w16cex wp14">
   <w:abstractNum w:abstractNumId="0" w15:restartNumberingAfterBreak="0">
     <w:nsid w:val="4D404394"/>
     <w:multiLevelType w:val="multilevel"/>
@@ -981,14 +2182,106 @@
       </w:pPr>
     </w:lvl>
   </w:abstractNum>
+  <w:abstractNum w:abstractNumId="1" w15:restartNumberingAfterBreak="0">
+    <w:nsid w:val="6C291D34"/>
+    <w:multiLevelType w:val="hybridMultilevel"/>
+    <w:tmpl w:val="4BA08E2E"/>
+    <w:lvl w:ilvl="0" w:tplc="D4543324">
+      <w:start w:val="1"/>
+      <w:numFmt w:val="decimal"/>
+      <w:lvlText w:val="%1)"/>
+      <w:lvlJc w:val="left"/>
+      <w:pPr>
+        <w:ind w:left="760" w:hanging="360"/>
+      </w:pPr>
+      <w:rPr>
+        <w:rFonts w:hint="default"/>
+      </w:rPr>
+    </w:lvl>
+    <w:lvl w:ilvl="1" w:tplc="04090019" w:tentative="1">
+      <w:start w:val="1"/>
+      <w:numFmt w:val="upperLetter"/>
+      <w:lvlText w:val="%2."/>
+      <w:lvlJc w:val="left"/>
+      <w:pPr>
+        <w:ind w:left="1200" w:hanging="400"/>
+      </w:pPr>
+    </w:lvl>
+    <w:lvl w:ilvl="2" w:tplc="0409001B" w:tentative="1">
+      <w:start w:val="1"/>
+      <w:numFmt w:val="lowerRoman"/>
+      <w:lvlText w:val="%3."/>
+      <w:lvlJc w:val="right"/>
+      <w:pPr>
+        <w:ind w:left="1600" w:hanging="400"/>
+      </w:pPr>
+    </w:lvl>
+    <w:lvl w:ilvl="3" w:tplc="0409000F" w:tentative="1">
+      <w:start w:val="1"/>
+      <w:numFmt w:val="decimal"/>
+      <w:lvlText w:val="%4."/>
+      <w:lvlJc w:val="left"/>
+      <w:pPr>
+        <w:ind w:left="2000" w:hanging="400"/>
+      </w:pPr>
+    </w:lvl>
+    <w:lvl w:ilvl="4" w:tplc="04090019" w:tentative="1">
+      <w:start w:val="1"/>
+      <w:numFmt w:val="upperLetter"/>
+      <w:lvlText w:val="%5."/>
+      <w:lvlJc w:val="left"/>
+      <w:pPr>
+        <w:ind w:left="2400" w:hanging="400"/>
+      </w:pPr>
+    </w:lvl>
+    <w:lvl w:ilvl="5" w:tplc="0409001B" w:tentative="1">
+      <w:start w:val="1"/>
+      <w:numFmt w:val="lowerRoman"/>
+      <w:lvlText w:val="%6."/>
+      <w:lvlJc w:val="right"/>
+      <w:pPr>
+        <w:ind w:left="2800" w:hanging="400"/>
+      </w:pPr>
+    </w:lvl>
+    <w:lvl w:ilvl="6" w:tplc="0409000F" w:tentative="1">
+      <w:start w:val="1"/>
+      <w:numFmt w:val="decimal"/>
+      <w:lvlText w:val="%7."/>
+      <w:lvlJc w:val="left"/>
+      <w:pPr>
+        <w:ind w:left="3200" w:hanging="400"/>
+      </w:pPr>
+    </w:lvl>
+    <w:lvl w:ilvl="7" w:tplc="04090019" w:tentative="1">
+      <w:start w:val="1"/>
+      <w:numFmt w:val="upperLetter"/>
+      <w:lvlText w:val="%8."/>
+      <w:lvlJc w:val="left"/>
+      <w:pPr>
+        <w:ind w:left="3600" w:hanging="400"/>
+      </w:pPr>
+    </w:lvl>
+    <w:lvl w:ilvl="8" w:tplc="0409001B" w:tentative="1">
+      <w:start w:val="1"/>
+      <w:numFmt w:val="lowerRoman"/>
+      <w:lvlText w:val="%9."/>
+      <w:lvlJc w:val="right"/>
+      <w:pPr>
+        <w:ind w:left="4000" w:hanging="400"/>
+      </w:pPr>
+    </w:lvl>
+  </w:abstractNum>
   <w:num w:numId="1">
     <w:abstractNumId w:val="0"/>
+  </w:num>
+  <w:num w:numId="2">
+    <w:abstractNumId w:val="1"/>
   </w:num>
 </w:numbering>
 </file>
 
 <file path=word/styles.xml><?xml version="1.0" encoding="utf-8"?>
-<w:styles xmlns:mc="http://schemas.openxmlformats.org/markup-compatibility/2006" xmlns:r="http://schemas.openxmlformats.org/officeDocument/2006/relationships" xmlns:w="http://schemas.openxmlformats.org/wordprocessingml/2006/main" xmlns:w14="http://schemas.microsoft.com/office/word/2010/wordml" xmlns:w15="http://schemas.microsoft.com/office/word/2012/wordml" xmlns:w16cid="http://schemas.microsoft.com/office/word/2016/wordml/cid" xmlns:w16se="http://schemas.microsoft.com/office/word/2015/wordml/symex" mc:Ignorable="w14 w15 w16se w16cid">
+<w:styles xmlns:mc="http://schemas.openxmlformats.org/markup-compatibility/2006" xmlns:r="http://schemas.openxmlformats.org/officeDocument/2006/relationships" xmlns:w="http://schemas.openxmlformats.org/wordprocessingml/2006/main" xmlns:w14="http://schemas.microsoft.com/office/word/2010/wordml" xmlns:w15="http://schemas.microsoft.com/office/word/2012/wordml" xmlns:w16cex="http://schemas.microsoft.com/office/word/2018/wordml/cex" xmlns:w16cid="http://schemas.microsoft.com/office/word/2016/wordml/cid" xmlns:w16="http://schemas.microsoft.com/office/word/2018/wordml" xmlns:w16se="http://schemas.microsoft.com/office/word/2015/wordml/symex" mc:Ignorable="w14 w15 w16se w16cid w16 w16cex">
   <w:docDefaults>
     <w:rPrDefault>
       <w:rPr>
@@ -1510,6 +2803,60 @@
       <w:ind w:leftChars="400" w:left="800"/>
     </w:pPr>
   </w:style>
+  <w:style w:type="paragraph" w:styleId="HTML">
+    <w:name w:val="HTML Preformatted"/>
+    <w:basedOn w:val="a"/>
+    <w:link w:val="HTMLChar"/>
+    <w:uiPriority w:val="99"/>
+    <w:semiHidden/>
+    <w:unhideWhenUsed/>
+    <w:rsid w:val="00F5279E"/>
+    <w:pPr>
+      <w:widowControl/>
+      <w:tabs>
+        <w:tab w:val="left" w:pos="916"/>
+        <w:tab w:val="left" w:pos="1832"/>
+        <w:tab w:val="left" w:pos="2748"/>
+        <w:tab w:val="left" w:pos="3664"/>
+        <w:tab w:val="left" w:pos="4580"/>
+        <w:tab w:val="left" w:pos="5496"/>
+        <w:tab w:val="left" w:pos="6412"/>
+        <w:tab w:val="left" w:pos="7328"/>
+        <w:tab w:val="left" w:pos="8244"/>
+        <w:tab w:val="left" w:pos="9160"/>
+        <w:tab w:val="left" w:pos="10076"/>
+        <w:tab w:val="left" w:pos="10992"/>
+        <w:tab w:val="left" w:pos="11908"/>
+        <w:tab w:val="left" w:pos="12824"/>
+        <w:tab w:val="left" w:pos="13740"/>
+        <w:tab w:val="left" w:pos="14656"/>
+      </w:tabs>
+      <w:wordWrap/>
+      <w:autoSpaceDE/>
+      <w:autoSpaceDN/>
+      <w:spacing w:after="0" w:line="240" w:lineRule="auto"/>
+      <w:jc w:val="left"/>
+    </w:pPr>
+    <w:rPr>
+      <w:rFonts w:ascii="굴림체" w:eastAsia="굴림체" w:hAnsi="굴림체" w:cs="굴림체"/>
+      <w:sz w:val="24"/>
+      <w:szCs w:val="24"/>
+    </w:rPr>
+  </w:style>
+  <w:style w:type="character" w:customStyle="1" w:styleId="HTMLChar">
+    <w:name w:val="미리 서식이 지정된 HTML Char"/>
+    <w:basedOn w:val="a0"/>
+    <w:link w:val="HTML"/>
+    <w:uiPriority w:val="99"/>
+    <w:semiHidden/>
+    <w:rsid w:val="00F5279E"/>
+    <w:rPr>
+      <w:rFonts w:ascii="굴림체" w:eastAsia="굴림체" w:hAnsi="굴림체" w:cs="굴림체"/>
+      <w:kern w:val="0"/>
+      <w:sz w:val="24"/>
+      <w:szCs w:val="24"/>
+    </w:rPr>
+  </w:style>
 </w:styles>
 </file>
 

</xml_diff>